<commit_message>
before router and redux refactoring, added changes to login and register
</commit_message>
<xml_diff>
--- a/задачи.docx
+++ b/задачи.docx
@@ -672,294 +672,294 @@
       <w:r>
         <w:t xml:space="preserve"> like page, my videos ,history</w:t>
       </w:r>
+    </w:p>
+    <w:p>
+      <w:proofErr w:type="spellStart"/>
+      <w:proofErr w:type="gramStart"/>
+      <w:r>
+        <w:t>premahvane</w:t>
+      </w:r>
+      <w:proofErr w:type="spellEnd"/>
+      <w:proofErr w:type="gramEnd"/>
+      <w:r>
+        <w:t xml:space="preserve"> </w:t>
+      </w:r>
+      <w:proofErr w:type="spellStart"/>
+      <w:r>
+        <w:t>na</w:t>
+      </w:r>
+      <w:proofErr w:type="spellEnd"/>
+      <w:r>
+        <w:t xml:space="preserve"> video </w:t>
+      </w:r>
+      <w:proofErr w:type="spellStart"/>
+      <w:r>
+        <w:t>ot</w:t>
+      </w:r>
+      <w:proofErr w:type="spellEnd"/>
+      <w:r>
+        <w:t xml:space="preserve"> liked page</w:t>
+      </w:r>
+    </w:p>
+    <w:p>
+      <w:proofErr w:type="spellStart"/>
+      <w:proofErr w:type="gramStart"/>
+      <w:r>
+        <w:t>premahvane</w:t>
+      </w:r>
+      <w:proofErr w:type="spellEnd"/>
+      <w:proofErr w:type="gramEnd"/>
+      <w:r>
+        <w:t xml:space="preserve"> </w:t>
+      </w:r>
+      <w:proofErr w:type="spellStart"/>
+      <w:r>
+        <w:t>na</w:t>
+      </w:r>
+      <w:proofErr w:type="spellEnd"/>
+      <w:r>
+        <w:t xml:space="preserve"> </w:t>
+      </w:r>
+      <w:proofErr w:type="spellStart"/>
+      <w:r>
+        <w:t>kacheno</w:t>
+      </w:r>
+      <w:proofErr w:type="spellEnd"/>
+      <w:r>
+        <w:t xml:space="preserve"> video</w:t>
+      </w:r>
+    </w:p>
+    <w:p>
+      <w:proofErr w:type="spellStart"/>
+      <w:proofErr w:type="gramStart"/>
+      <w:r>
+        <w:t>not</w:t>
+      </w:r>
+      <w:r>
+        <w:t>ifikaciq</w:t>
+      </w:r>
+      <w:proofErr w:type="spellEnd"/>
+      <w:proofErr w:type="gramEnd"/>
+      <w:r>
+        <w:t xml:space="preserve"> </w:t>
+      </w:r>
+      <w:proofErr w:type="spellStart"/>
+      <w:r>
+        <w:t>za</w:t>
+      </w:r>
+      <w:proofErr w:type="spellEnd"/>
+      <w:r>
+        <w:t xml:space="preserve"> </w:t>
+      </w:r>
+      <w:proofErr w:type="spellStart"/>
+      <w:r>
+        <w:t>kachvane</w:t>
+      </w:r>
+      <w:proofErr w:type="spellEnd"/>
+      <w:r>
+        <w:t xml:space="preserve"> </w:t>
+      </w:r>
+      <w:proofErr w:type="spellStart"/>
+      <w:r>
+        <w:t>na</w:t>
+      </w:r>
+      <w:proofErr w:type="spellEnd"/>
+      <w:r>
+        <w:t xml:space="preserve"> video</w:t>
+      </w:r>
+    </w:p>
+    <w:p>
+      <w:proofErr w:type="gramStart"/>
+      <w:r>
+        <w:t>name</w:t>
+      </w:r>
+      <w:proofErr w:type="gramEnd"/>
+      <w:r>
+        <w:t xml:space="preserve"> </w:t>
+      </w:r>
+      <w:proofErr w:type="spellStart"/>
+      <w:r>
+        <w:t>na</w:t>
+      </w:r>
+      <w:proofErr w:type="spellEnd"/>
+      <w:r>
+        <w:t xml:space="preserve"> </w:t>
+      </w:r>
+      <w:proofErr w:type="spellStart"/>
+      <w:r>
+        <w:t>kacheno</w:t>
+      </w:r>
+      <w:proofErr w:type="spellEnd"/>
+      <w:r>
+        <w:t xml:space="preserve"> video</w:t>
+      </w:r>
+    </w:p>
+    <w:p>
+      <w:proofErr w:type="gramStart"/>
+      <w:r>
+        <w:t>description</w:t>
+      </w:r>
+      <w:proofErr w:type="gramEnd"/>
+      <w:r>
+        <w:t xml:space="preserve"> </w:t>
+      </w:r>
+      <w:proofErr w:type="spellStart"/>
+      <w:r>
+        <w:t>na</w:t>
+      </w:r>
+      <w:proofErr w:type="spellEnd"/>
+      <w:r>
+        <w:t xml:space="preserve"> </w:t>
+      </w:r>
+      <w:proofErr w:type="spellStart"/>
+      <w:r>
+        <w:t>akcheno</w:t>
+      </w:r>
+      <w:proofErr w:type="spellEnd"/>
+      <w:r>
+        <w:t xml:space="preserve"> video</w:t>
+      </w:r>
+    </w:p>
+    <w:p>
+      <w:proofErr w:type="gramStart"/>
+      <w:r>
+        <w:t>channel</w:t>
+      </w:r>
+      <w:proofErr w:type="gramEnd"/>
+      <w:r>
+        <w:t xml:space="preserve"> </w:t>
+      </w:r>
+      <w:proofErr w:type="spellStart"/>
+      <w:r>
+        <w:t>na</w:t>
+      </w:r>
+      <w:proofErr w:type="spellEnd"/>
+      <w:r>
+        <w:t xml:space="preserve"> </w:t>
+      </w:r>
+      <w:proofErr w:type="spellStart"/>
+      <w:r>
+        <w:t>kacheno</w:t>
+      </w:r>
+      <w:proofErr w:type="spellEnd"/>
+      <w:r>
+        <w:t xml:space="preserve"> video</w:t>
+      </w:r>
+    </w:p>
+    <w:p>
+      <w:proofErr w:type="spellStart"/>
+      <w:proofErr w:type="gramStart"/>
+      <w:r>
+        <w:lastRenderedPageBreak/>
+        <w:t>napudrqne</w:t>
+      </w:r>
+      <w:proofErr w:type="spellEnd"/>
+      <w:proofErr w:type="gramEnd"/>
+      <w:r>
+        <w:t xml:space="preserve"> </w:t>
+      </w:r>
+      <w:proofErr w:type="spellStart"/>
+      <w:r>
+        <w:t>na</w:t>
+      </w:r>
+      <w:proofErr w:type="spellEnd"/>
+      <w:r>
+        <w:t xml:space="preserve"> uploading modal I </w:t>
+      </w:r>
+      <w:proofErr w:type="spellStart"/>
+      <w:r>
+        <w:t>po</w:t>
+      </w:r>
+      <w:proofErr w:type="spellEnd"/>
+      <w:r>
+        <w:t xml:space="preserve"> </w:t>
+      </w:r>
+      <w:proofErr w:type="spellStart"/>
+      <w:r>
+        <w:t>vuzmojnost</w:t>
+      </w:r>
+      <w:proofErr w:type="spellEnd"/>
+      <w:r>
+        <w:t xml:space="preserve"> da </w:t>
+      </w:r>
+      <w:proofErr w:type="spellStart"/>
+      <w:r>
+        <w:t>stane</w:t>
+      </w:r>
+      <w:proofErr w:type="spellEnd"/>
+      <w:r>
+        <w:t xml:space="preserve"> drag &amp; drop</w:t>
+      </w:r>
+    </w:p>
+    <w:p>
+      <w:proofErr w:type="gramStart"/>
+      <w:r>
+        <w:t>sidebar</w:t>
+      </w:r>
+      <w:proofErr w:type="gramEnd"/>
+      <w:r>
+        <w:t xml:space="preserve"> da se </w:t>
+      </w:r>
+      <w:proofErr w:type="spellStart"/>
+      <w:r>
+        <w:t>vurje</w:t>
+      </w:r>
+      <w:proofErr w:type="spellEnd"/>
+      <w:r>
+        <w:t xml:space="preserve"> </w:t>
+      </w:r>
+      <w:proofErr w:type="spellStart"/>
+      <w:r>
+        <w:t>za</w:t>
+      </w:r>
+      <w:proofErr w:type="spellEnd"/>
+      <w:r>
+        <w:t xml:space="preserve"> redux I da se </w:t>
+      </w:r>
+      <w:proofErr w:type="spellStart"/>
+      <w:r>
+        <w:t>mahne</w:t>
+      </w:r>
+      <w:proofErr w:type="spellEnd"/>
+      <w:r>
+        <w:t xml:space="preserve"> </w:t>
+      </w:r>
+      <w:proofErr w:type="spellStart"/>
+      <w:r>
+        <w:t>ot</w:t>
+      </w:r>
+      <w:proofErr w:type="spellEnd"/>
+      <w:r>
+        <w:t xml:space="preserve"> router</w:t>
+      </w:r>
+    </w:p>
+    <w:p>
+      <w:pPr>
+        <w:rPr>
+          <w:b/>
+          <w:sz w:val="32"/>
+          <w:szCs w:val="32"/>
+        </w:rPr>
+      </w:pPr>
+    </w:p>
+    <w:p>
+      <w:pPr>
+        <w:rPr>
+          <w:b/>
+          <w:sz w:val="32"/>
+          <w:szCs w:val="32"/>
+        </w:rPr>
+      </w:pPr>
+      <w:r>
+        <w:rPr>
+          <w:b/>
+          <w:sz w:val="32"/>
+          <w:szCs w:val="32"/>
+        </w:rPr>
+        <w:t>channel</w:t>
+      </w:r>
       <w:bookmarkStart w:id="0" w:name="_GoBack"/>
       <w:bookmarkEnd w:id="0"/>
-    </w:p>
-    <w:p>
-      <w:proofErr w:type="spellStart"/>
-      <w:proofErr w:type="gramStart"/>
-      <w:r>
-        <w:t>premahvane</w:t>
-      </w:r>
-      <w:proofErr w:type="spellEnd"/>
-      <w:proofErr w:type="gramEnd"/>
-      <w:r>
-        <w:t xml:space="preserve"> </w:t>
-      </w:r>
-      <w:proofErr w:type="spellStart"/>
-      <w:r>
-        <w:t>na</w:t>
-      </w:r>
-      <w:proofErr w:type="spellEnd"/>
-      <w:r>
-        <w:t xml:space="preserve"> video </w:t>
-      </w:r>
-      <w:proofErr w:type="spellStart"/>
-      <w:r>
-        <w:t>ot</w:t>
-      </w:r>
-      <w:proofErr w:type="spellEnd"/>
-      <w:r>
-        <w:t xml:space="preserve"> liked page</w:t>
-      </w:r>
-    </w:p>
-    <w:p>
-      <w:proofErr w:type="spellStart"/>
-      <w:proofErr w:type="gramStart"/>
-      <w:r>
-        <w:t>premahvane</w:t>
-      </w:r>
-      <w:proofErr w:type="spellEnd"/>
-      <w:proofErr w:type="gramEnd"/>
-      <w:r>
-        <w:t xml:space="preserve"> </w:t>
-      </w:r>
-      <w:proofErr w:type="spellStart"/>
-      <w:r>
-        <w:t>na</w:t>
-      </w:r>
-      <w:proofErr w:type="spellEnd"/>
-      <w:r>
-        <w:t xml:space="preserve"> </w:t>
-      </w:r>
-      <w:proofErr w:type="spellStart"/>
-      <w:r>
-        <w:t>kacheno</w:t>
-      </w:r>
-      <w:proofErr w:type="spellEnd"/>
-      <w:r>
-        <w:t xml:space="preserve"> video</w:t>
-      </w:r>
-    </w:p>
-    <w:p>
-      <w:proofErr w:type="spellStart"/>
-      <w:proofErr w:type="gramStart"/>
-      <w:r>
-        <w:t>not</w:t>
-      </w:r>
-      <w:r>
-        <w:t>ifikaciq</w:t>
-      </w:r>
-      <w:proofErr w:type="spellEnd"/>
-      <w:proofErr w:type="gramEnd"/>
-      <w:r>
-        <w:t xml:space="preserve"> </w:t>
-      </w:r>
-      <w:proofErr w:type="spellStart"/>
-      <w:r>
-        <w:t>za</w:t>
-      </w:r>
-      <w:proofErr w:type="spellEnd"/>
-      <w:r>
-        <w:t xml:space="preserve"> </w:t>
-      </w:r>
-      <w:proofErr w:type="spellStart"/>
-      <w:r>
-        <w:t>kachvane</w:t>
-      </w:r>
-      <w:proofErr w:type="spellEnd"/>
-      <w:r>
-        <w:t xml:space="preserve"> </w:t>
-      </w:r>
-      <w:proofErr w:type="spellStart"/>
-      <w:r>
-        <w:t>na</w:t>
-      </w:r>
-      <w:proofErr w:type="spellEnd"/>
-      <w:r>
-        <w:t xml:space="preserve"> video</w:t>
-      </w:r>
-    </w:p>
-    <w:p>
-      <w:proofErr w:type="gramStart"/>
-      <w:r>
-        <w:t>name</w:t>
-      </w:r>
-      <w:proofErr w:type="gramEnd"/>
-      <w:r>
-        <w:t xml:space="preserve"> </w:t>
-      </w:r>
-      <w:proofErr w:type="spellStart"/>
-      <w:r>
-        <w:t>na</w:t>
-      </w:r>
-      <w:proofErr w:type="spellEnd"/>
-      <w:r>
-        <w:t xml:space="preserve"> </w:t>
-      </w:r>
-      <w:proofErr w:type="spellStart"/>
-      <w:r>
-        <w:t>kacheno</w:t>
-      </w:r>
-      <w:proofErr w:type="spellEnd"/>
-      <w:r>
-        <w:t xml:space="preserve"> video</w:t>
-      </w:r>
-    </w:p>
-    <w:p>
-      <w:proofErr w:type="gramStart"/>
-      <w:r>
-        <w:t>description</w:t>
-      </w:r>
-      <w:proofErr w:type="gramEnd"/>
-      <w:r>
-        <w:t xml:space="preserve"> </w:t>
-      </w:r>
-      <w:proofErr w:type="spellStart"/>
-      <w:r>
-        <w:t>na</w:t>
-      </w:r>
-      <w:proofErr w:type="spellEnd"/>
-      <w:r>
-        <w:t xml:space="preserve"> </w:t>
-      </w:r>
-      <w:proofErr w:type="spellStart"/>
-      <w:r>
-        <w:t>akcheno</w:t>
-      </w:r>
-      <w:proofErr w:type="spellEnd"/>
-      <w:r>
-        <w:t xml:space="preserve"> video</w:t>
-      </w:r>
-    </w:p>
-    <w:p>
-      <w:proofErr w:type="gramStart"/>
-      <w:r>
-        <w:t>channel</w:t>
-      </w:r>
-      <w:proofErr w:type="gramEnd"/>
-      <w:r>
-        <w:t xml:space="preserve"> </w:t>
-      </w:r>
-      <w:proofErr w:type="spellStart"/>
-      <w:r>
-        <w:t>na</w:t>
-      </w:r>
-      <w:proofErr w:type="spellEnd"/>
-      <w:r>
-        <w:t xml:space="preserve"> </w:t>
-      </w:r>
-      <w:proofErr w:type="spellStart"/>
-      <w:r>
-        <w:t>kacheno</w:t>
-      </w:r>
-      <w:proofErr w:type="spellEnd"/>
-      <w:r>
-        <w:t xml:space="preserve"> video</w:t>
-      </w:r>
-    </w:p>
-    <w:p>
-      <w:proofErr w:type="spellStart"/>
-      <w:proofErr w:type="gramStart"/>
-      <w:r>
-        <w:lastRenderedPageBreak/>
-        <w:t>napudrqne</w:t>
-      </w:r>
-      <w:proofErr w:type="spellEnd"/>
-      <w:proofErr w:type="gramEnd"/>
-      <w:r>
-        <w:t xml:space="preserve"> </w:t>
-      </w:r>
-      <w:proofErr w:type="spellStart"/>
-      <w:r>
-        <w:t>na</w:t>
-      </w:r>
-      <w:proofErr w:type="spellEnd"/>
-      <w:r>
-        <w:t xml:space="preserve"> uploading modal I </w:t>
-      </w:r>
-      <w:proofErr w:type="spellStart"/>
-      <w:r>
-        <w:t>po</w:t>
-      </w:r>
-      <w:proofErr w:type="spellEnd"/>
-      <w:r>
-        <w:t xml:space="preserve"> </w:t>
-      </w:r>
-      <w:proofErr w:type="spellStart"/>
-      <w:r>
-        <w:t>vuzmojnost</w:t>
-      </w:r>
-      <w:proofErr w:type="spellEnd"/>
-      <w:r>
-        <w:t xml:space="preserve"> da </w:t>
-      </w:r>
-      <w:proofErr w:type="spellStart"/>
-      <w:r>
-        <w:t>stane</w:t>
-      </w:r>
-      <w:proofErr w:type="spellEnd"/>
-      <w:r>
-        <w:t xml:space="preserve"> drag &amp; drop</w:t>
-      </w:r>
-    </w:p>
-    <w:p>
-      <w:proofErr w:type="gramStart"/>
-      <w:r>
-        <w:t>sidebar</w:t>
-      </w:r>
-      <w:proofErr w:type="gramEnd"/>
-      <w:r>
-        <w:t xml:space="preserve"> da se </w:t>
-      </w:r>
-      <w:proofErr w:type="spellStart"/>
-      <w:r>
-        <w:t>vurje</w:t>
-      </w:r>
-      <w:proofErr w:type="spellEnd"/>
-      <w:r>
-        <w:t xml:space="preserve"> </w:t>
-      </w:r>
-      <w:proofErr w:type="spellStart"/>
-      <w:r>
-        <w:t>za</w:t>
-      </w:r>
-      <w:proofErr w:type="spellEnd"/>
-      <w:r>
-        <w:t xml:space="preserve"> redux I da se </w:t>
-      </w:r>
-      <w:proofErr w:type="spellStart"/>
-      <w:r>
-        <w:t>mahne</w:t>
-      </w:r>
-      <w:proofErr w:type="spellEnd"/>
-      <w:r>
-        <w:t xml:space="preserve"> </w:t>
-      </w:r>
-      <w:proofErr w:type="spellStart"/>
-      <w:r>
-        <w:t>ot</w:t>
-      </w:r>
-      <w:proofErr w:type="spellEnd"/>
-      <w:r>
-        <w:t xml:space="preserve"> router</w:t>
-      </w:r>
-    </w:p>
-    <w:p>
-      <w:pPr>
-        <w:rPr>
-          <w:b/>
-          <w:sz w:val="32"/>
-          <w:szCs w:val="32"/>
-        </w:rPr>
-      </w:pPr>
-    </w:p>
-    <w:p>
-      <w:pPr>
-        <w:rPr>
-          <w:b/>
-          <w:sz w:val="32"/>
-          <w:szCs w:val="32"/>
-        </w:rPr>
-      </w:pPr>
-      <w:r>
-        <w:rPr>
-          <w:b/>
-          <w:sz w:val="32"/>
-          <w:szCs w:val="32"/>
-        </w:rPr>
-        <w:t>watch</w:t>
-      </w:r>
       <w:r>
         <w:rPr>
           <w:b/>

</xml_diff>

<commit_message>
remove from liked, clear history, upload page basic styles, upload video title, desc, input checks
</commit_message>
<xml_diff>
--- a/задачи.docx
+++ b/задачи.docx
@@ -79,253 +79,448 @@
       </w:r>
     </w:p>
     <w:p>
-      <w:proofErr w:type="spellStart"/>
-      <w:proofErr w:type="gramStart"/>
-      <w:r>
+      <w:pPr>
+        <w:rPr>
+          <w:highlight w:val="lightGray"/>
+        </w:rPr>
+      </w:pPr>
+      <w:proofErr w:type="spellStart"/>
+      <w:proofErr w:type="gramStart"/>
+      <w:r>
+        <w:rPr>
+          <w:highlight w:val="lightGray"/>
+        </w:rPr>
         <w:t>kartinka</w:t>
       </w:r>
       <w:proofErr w:type="spellEnd"/>
       <w:proofErr w:type="gramEnd"/>
       <w:r>
-        <w:t xml:space="preserve"> </w:t>
-      </w:r>
-      <w:proofErr w:type="spellStart"/>
-      <w:r>
+        <w:rPr>
+          <w:highlight w:val="lightGray"/>
+        </w:rPr>
+        <w:t xml:space="preserve"> </w:t>
+      </w:r>
+      <w:proofErr w:type="spellStart"/>
+      <w:r>
+        <w:rPr>
+          <w:highlight w:val="lightGray"/>
+        </w:rPr>
         <w:t>komentari</w:t>
       </w:r>
       <w:proofErr w:type="spellEnd"/>
       <w:r>
+        <w:rPr>
+          <w:highlight w:val="lightGray"/>
+        </w:rPr>
         <w:t xml:space="preserve"> sled post</w:t>
       </w:r>
       <w:r>
+        <w:rPr>
+          <w:highlight w:val="lightGray"/>
+        </w:rPr>
         <w:t xml:space="preserve">    </w:t>
       </w:r>
       <w:r>
-        <w:tab/>
-      </w:r>
-      <w:r>
-        <w:tab/>
-      </w:r>
-      <w:r>
-        <w:tab/>
-      </w:r>
-      <w:r>
-        <w:tab/>
-      </w:r>
-      <w:r>
+        <w:rPr>
+          <w:highlight w:val="lightGray"/>
+        </w:rPr>
+        <w:tab/>
+      </w:r>
+      <w:r>
+        <w:rPr>
+          <w:highlight w:val="lightGray"/>
+        </w:rPr>
+        <w:tab/>
+      </w:r>
+      <w:r>
+        <w:rPr>
+          <w:highlight w:val="lightGray"/>
+        </w:rPr>
+        <w:tab/>
+      </w:r>
+      <w:r>
+        <w:rPr>
+          <w:highlight w:val="lightGray"/>
+        </w:rPr>
+        <w:tab/>
+      </w:r>
+      <w:r>
+        <w:rPr>
+          <w:highlight w:val="lightGray"/>
+        </w:rPr>
         <w:tab/>
         <w:t xml:space="preserve"> </w:t>
       </w:r>
       <w:r>
         <w:rPr>
           <w:color w:val="C45911" w:themeColor="accent2" w:themeShade="BF"/>
+          <w:highlight w:val="lightGray"/>
         </w:rPr>
         <w:t>////////done</w:t>
       </w:r>
     </w:p>
     <w:p>
-      <w:proofErr w:type="spellStart"/>
-      <w:proofErr w:type="gramStart"/>
-      <w:r>
+      <w:pPr>
+        <w:rPr>
+          <w:highlight w:val="lightGray"/>
+        </w:rPr>
+      </w:pPr>
+      <w:proofErr w:type="spellStart"/>
+      <w:proofErr w:type="gramStart"/>
+      <w:r>
+        <w:rPr>
+          <w:highlight w:val="lightGray"/>
+        </w:rPr>
         <w:t>kartinka</w:t>
       </w:r>
       <w:proofErr w:type="spellEnd"/>
       <w:proofErr w:type="gramEnd"/>
       <w:r>
-        <w:t xml:space="preserve"> </w:t>
-      </w:r>
-      <w:proofErr w:type="spellStart"/>
-      <w:r>
+        <w:rPr>
+          <w:highlight w:val="lightGray"/>
+        </w:rPr>
+        <w:t xml:space="preserve"> </w:t>
+      </w:r>
+      <w:proofErr w:type="spellStart"/>
+      <w:r>
+        <w:rPr>
+          <w:highlight w:val="lightGray"/>
+        </w:rPr>
         <w:t>na</w:t>
       </w:r>
       <w:proofErr w:type="spellEnd"/>
       <w:r>
-        <w:t xml:space="preserve"> </w:t>
-      </w:r>
-      <w:proofErr w:type="spellStart"/>
-      <w:r>
+        <w:rPr>
+          <w:highlight w:val="lightGray"/>
+        </w:rPr>
+        <w:t xml:space="preserve"> </w:t>
+      </w:r>
+      <w:proofErr w:type="spellStart"/>
+      <w:r>
+        <w:rPr>
+          <w:highlight w:val="lightGray"/>
+        </w:rPr>
         <w:t>formata</w:t>
       </w:r>
       <w:proofErr w:type="spellEnd"/>
       <w:r>
-        <w:tab/>
-      </w:r>
-      <w:r>
-        <w:tab/>
-      </w:r>
-      <w:r>
-        <w:tab/>
-      </w:r>
-      <w:r>
-        <w:tab/>
-      </w:r>
-      <w:r>
-        <w:tab/>
-      </w:r>
-      <w:r>
+        <w:rPr>
+          <w:highlight w:val="lightGray"/>
+        </w:rPr>
+        <w:tab/>
+      </w:r>
+      <w:r>
+        <w:rPr>
+          <w:highlight w:val="lightGray"/>
+        </w:rPr>
+        <w:tab/>
+      </w:r>
+      <w:r>
+        <w:rPr>
+          <w:highlight w:val="lightGray"/>
+        </w:rPr>
+        <w:tab/>
+      </w:r>
+      <w:r>
+        <w:rPr>
+          <w:highlight w:val="lightGray"/>
+        </w:rPr>
+        <w:tab/>
+      </w:r>
+      <w:r>
+        <w:rPr>
+          <w:highlight w:val="lightGray"/>
+        </w:rPr>
+        <w:tab/>
+      </w:r>
+      <w:r>
+        <w:rPr>
+          <w:highlight w:val="lightGray"/>
+        </w:rPr>
         <w:tab/>
       </w:r>
       <w:r>
         <w:rPr>
           <w:color w:val="C45911" w:themeColor="accent2" w:themeShade="BF"/>
+          <w:highlight w:val="lightGray"/>
         </w:rPr>
         <w:t>////////done</w:t>
       </w:r>
     </w:p>
     <w:p>
-      <w:proofErr w:type="spellStart"/>
-      <w:proofErr w:type="gramStart"/>
-      <w:r>
+      <w:pPr>
+        <w:rPr>
+          <w:highlight w:val="lightGray"/>
+        </w:rPr>
+      </w:pPr>
+      <w:proofErr w:type="spellStart"/>
+      <w:proofErr w:type="gramStart"/>
+      <w:r>
+        <w:rPr>
+          <w:highlight w:val="lightGray"/>
+        </w:rPr>
         <w:t>buton</w:t>
       </w:r>
       <w:proofErr w:type="spellEnd"/>
       <w:proofErr w:type="gramEnd"/>
       <w:r>
+        <w:rPr>
+          <w:highlight w:val="lightGray"/>
+        </w:rPr>
         <w:t xml:space="preserve"> da e disabled </w:t>
       </w:r>
       <w:proofErr w:type="spellStart"/>
       <w:r>
+        <w:rPr>
+          <w:highlight w:val="lightGray"/>
+        </w:rPr>
         <w:t>kogato</w:t>
       </w:r>
       <w:proofErr w:type="spellEnd"/>
       <w:r>
+        <w:rPr>
+          <w:highlight w:val="lightGray"/>
+        </w:rPr>
         <w:t xml:space="preserve"> ne </w:t>
       </w:r>
       <w:proofErr w:type="spellStart"/>
       <w:r>
+        <w:rPr>
+          <w:highlight w:val="lightGray"/>
+        </w:rPr>
         <w:t>sme</w:t>
       </w:r>
       <w:proofErr w:type="spellEnd"/>
       <w:r>
-        <w:t xml:space="preserve"> </w:t>
-      </w:r>
-      <w:proofErr w:type="spellStart"/>
-      <w:r>
+        <w:rPr>
+          <w:highlight w:val="lightGray"/>
+        </w:rPr>
+        <w:t xml:space="preserve"> </w:t>
+      </w:r>
+      <w:proofErr w:type="spellStart"/>
+      <w:r>
+        <w:rPr>
+          <w:highlight w:val="lightGray"/>
+        </w:rPr>
         <w:t>lognati</w:t>
       </w:r>
       <w:proofErr w:type="spellEnd"/>
       <w:r>
-        <w:tab/>
-      </w:r>
-      <w:r>
-        <w:tab/>
-      </w:r>
-      <w:r>
+        <w:rPr>
+          <w:highlight w:val="lightGray"/>
+        </w:rPr>
+        <w:tab/>
+      </w:r>
+      <w:r>
+        <w:rPr>
+          <w:highlight w:val="lightGray"/>
+        </w:rPr>
+        <w:tab/>
+      </w:r>
+      <w:r>
+        <w:rPr>
+          <w:highlight w:val="lightGray"/>
+        </w:rPr>
         <w:tab/>
       </w:r>
       <w:r>
         <w:rPr>
           <w:color w:val="C45911" w:themeColor="accent2" w:themeShade="BF"/>
+          <w:highlight w:val="lightGray"/>
         </w:rPr>
         <w:t>////////done</w:t>
       </w:r>
     </w:p>
     <w:p>
-      <w:proofErr w:type="spellStart"/>
-      <w:proofErr w:type="gramStart"/>
-      <w:r>
+      <w:pPr>
+        <w:rPr>
+          <w:highlight w:val="lightGray"/>
+        </w:rPr>
+      </w:pPr>
+      <w:proofErr w:type="spellStart"/>
+      <w:proofErr w:type="gramStart"/>
+      <w:r>
+        <w:rPr>
+          <w:highlight w:val="lightGray"/>
+        </w:rPr>
         <w:t>imeto</w:t>
       </w:r>
       <w:proofErr w:type="spellEnd"/>
       <w:proofErr w:type="gramEnd"/>
       <w:r>
-        <w:t xml:space="preserve"> </w:t>
-      </w:r>
-      <w:proofErr w:type="spellStart"/>
-      <w:r>
+        <w:rPr>
+          <w:highlight w:val="lightGray"/>
+        </w:rPr>
+        <w:t xml:space="preserve"> </w:t>
+      </w:r>
+      <w:proofErr w:type="spellStart"/>
+      <w:r>
+        <w:rPr>
+          <w:highlight w:val="lightGray"/>
+        </w:rPr>
         <w:t>na</w:t>
       </w:r>
       <w:proofErr w:type="spellEnd"/>
       <w:r>
-        <w:t xml:space="preserve"> </w:t>
-      </w:r>
-      <w:proofErr w:type="spellStart"/>
-      <w:r>
+        <w:rPr>
+          <w:highlight w:val="lightGray"/>
+        </w:rPr>
+        <w:t xml:space="preserve"> </w:t>
+      </w:r>
+      <w:proofErr w:type="spellStart"/>
+      <w:r>
+        <w:rPr>
+          <w:highlight w:val="lightGray"/>
+        </w:rPr>
         <w:t>potrebetelq</w:t>
       </w:r>
       <w:proofErr w:type="spellEnd"/>
       <w:r>
-        <w:tab/>
-      </w:r>
-      <w:r>
-        <w:tab/>
-      </w:r>
-      <w:r>
-        <w:tab/>
-      </w:r>
-      <w:r>
-        <w:tab/>
-      </w:r>
-      <w:r>
-        <w:tab/>
-      </w:r>
-      <w:r>
+        <w:rPr>
+          <w:highlight w:val="lightGray"/>
+        </w:rPr>
+        <w:tab/>
+      </w:r>
+      <w:r>
+        <w:rPr>
+          <w:highlight w:val="lightGray"/>
+        </w:rPr>
+        <w:tab/>
+      </w:r>
+      <w:r>
+        <w:rPr>
+          <w:highlight w:val="lightGray"/>
+        </w:rPr>
+        <w:tab/>
+      </w:r>
+      <w:r>
+        <w:rPr>
+          <w:highlight w:val="lightGray"/>
+        </w:rPr>
+        <w:tab/>
+      </w:r>
+      <w:r>
+        <w:rPr>
+          <w:highlight w:val="lightGray"/>
+        </w:rPr>
+        <w:tab/>
+      </w:r>
+      <w:r>
+        <w:rPr>
+          <w:highlight w:val="lightGray"/>
+        </w:rPr>
         <w:tab/>
       </w:r>
       <w:r>
         <w:rPr>
           <w:color w:val="C45911" w:themeColor="accent2" w:themeShade="BF"/>
+          <w:highlight w:val="lightGray"/>
         </w:rPr>
         <w:t>////////done</w:t>
       </w:r>
     </w:p>
     <w:p>
-      <w:proofErr w:type="spellStart"/>
-      <w:proofErr w:type="gramStart"/>
-      <w:r>
+      <w:pPr>
+        <w:rPr>
+          <w:highlight w:val="lightGray"/>
+        </w:rPr>
+      </w:pPr>
+      <w:proofErr w:type="spellStart"/>
+      <w:proofErr w:type="gramStart"/>
+      <w:r>
+        <w:rPr>
+          <w:highlight w:val="lightGray"/>
+        </w:rPr>
         <w:t>broika</w:t>
       </w:r>
       <w:proofErr w:type="spellEnd"/>
       <w:proofErr w:type="gramEnd"/>
       <w:r>
-        <w:t xml:space="preserve"> </w:t>
-      </w:r>
-      <w:proofErr w:type="spellStart"/>
-      <w:r>
+        <w:rPr>
+          <w:highlight w:val="lightGray"/>
+        </w:rPr>
+        <w:t xml:space="preserve"> </w:t>
+      </w:r>
+      <w:proofErr w:type="spellStart"/>
+      <w:r>
+        <w:rPr>
+          <w:highlight w:val="lightGray"/>
+        </w:rPr>
         <w:t>na</w:t>
       </w:r>
       <w:proofErr w:type="spellEnd"/>
       <w:r>
-        <w:t xml:space="preserve"> </w:t>
-      </w:r>
-      <w:proofErr w:type="spellStart"/>
-      <w:r>
+        <w:rPr>
+          <w:highlight w:val="lightGray"/>
+        </w:rPr>
+        <w:t xml:space="preserve"> </w:t>
+      </w:r>
+      <w:proofErr w:type="spellStart"/>
+      <w:r>
+        <w:rPr>
+          <w:highlight w:val="lightGray"/>
+        </w:rPr>
         <w:t>komentari</w:t>
       </w:r>
       <w:proofErr w:type="spellEnd"/>
       <w:r>
+        <w:rPr>
+          <w:highlight w:val="lightGray"/>
+        </w:rPr>
         <w:t xml:space="preserve"> da </w:t>
       </w:r>
       <w:proofErr w:type="spellStart"/>
       <w:r>
+        <w:rPr>
+          <w:highlight w:val="lightGray"/>
+        </w:rPr>
         <w:t>suvpada</w:t>
       </w:r>
       <w:proofErr w:type="spellEnd"/>
       <w:r>
+        <w:rPr>
+          <w:highlight w:val="lightGray"/>
+        </w:rPr>
         <w:t xml:space="preserve"> s </w:t>
       </w:r>
       <w:proofErr w:type="spellStart"/>
       <w:r>
+        <w:rPr>
+          <w:highlight w:val="lightGray"/>
+        </w:rPr>
         <w:t>liniqta</w:t>
       </w:r>
       <w:proofErr w:type="spellEnd"/>
       <w:r>
-        <w:t xml:space="preserve"> </w:t>
-      </w:r>
-      <w:proofErr w:type="spellStart"/>
-      <w:r>
+        <w:rPr>
+          <w:highlight w:val="lightGray"/>
+        </w:rPr>
+        <w:t xml:space="preserve"> </w:t>
+      </w:r>
+      <w:proofErr w:type="spellStart"/>
+      <w:r>
+        <w:rPr>
+          <w:highlight w:val="lightGray"/>
+        </w:rPr>
         <w:t>na</w:t>
       </w:r>
       <w:proofErr w:type="spellEnd"/>
       <w:r>
+        <w:rPr>
+          <w:highlight w:val="lightGray"/>
+        </w:rPr>
         <w:t xml:space="preserve"> related video</w:t>
       </w:r>
       <w:r>
+        <w:rPr>
+          <w:highlight w:val="lightGray"/>
+        </w:rPr>
         <w:tab/>
       </w:r>
       <w:r>
         <w:rPr>
           <w:color w:val="C45911" w:themeColor="accent2" w:themeShade="BF"/>
+          <w:highlight w:val="lightGray"/>
         </w:rPr>
         <w:t>////////done</w:t>
       </w:r>
@@ -333,46 +528,80 @@
     <w:p>
       <w:proofErr w:type="gramStart"/>
       <w:r>
+        <w:rPr>
+          <w:highlight w:val="lightGray"/>
+        </w:rPr>
         <w:t>upload</w:t>
       </w:r>
       <w:proofErr w:type="gramEnd"/>
       <w:r>
-        <w:t xml:space="preserve"> </w:t>
-      </w:r>
-      <w:proofErr w:type="spellStart"/>
-      <w:r>
+        <w:rPr>
+          <w:highlight w:val="lightGray"/>
+        </w:rPr>
+        <w:t xml:space="preserve"> </w:t>
+      </w:r>
+      <w:proofErr w:type="spellStart"/>
+      <w:r>
+        <w:rPr>
+          <w:highlight w:val="lightGray"/>
+        </w:rPr>
         <w:t>na</w:t>
       </w:r>
       <w:proofErr w:type="spellEnd"/>
       <w:r>
-        <w:t xml:space="preserve"> </w:t>
-      </w:r>
-      <w:proofErr w:type="spellStart"/>
-      <w:r>
+        <w:rPr>
+          <w:highlight w:val="lightGray"/>
+        </w:rPr>
+        <w:t xml:space="preserve"> </w:t>
+      </w:r>
+      <w:proofErr w:type="spellStart"/>
+      <w:r>
+        <w:rPr>
+          <w:highlight w:val="lightGray"/>
+        </w:rPr>
         <w:t>komentarite</w:t>
       </w:r>
       <w:proofErr w:type="spellEnd"/>
       <w:r>
-        <w:tab/>
-      </w:r>
-      <w:r>
-        <w:tab/>
-      </w:r>
-      <w:r>
-        <w:tab/>
-      </w:r>
-      <w:r>
-        <w:tab/>
-      </w:r>
-      <w:r>
-        <w:tab/>
-      </w:r>
-      <w:r>
+        <w:rPr>
+          <w:highlight w:val="lightGray"/>
+        </w:rPr>
+        <w:tab/>
+      </w:r>
+      <w:r>
+        <w:rPr>
+          <w:highlight w:val="lightGray"/>
+        </w:rPr>
+        <w:tab/>
+      </w:r>
+      <w:r>
+        <w:rPr>
+          <w:highlight w:val="lightGray"/>
+        </w:rPr>
+        <w:tab/>
+      </w:r>
+      <w:r>
+        <w:rPr>
+          <w:highlight w:val="lightGray"/>
+        </w:rPr>
+        <w:tab/>
+      </w:r>
+      <w:r>
+        <w:rPr>
+          <w:highlight w:val="lightGray"/>
+        </w:rPr>
+        <w:tab/>
+      </w:r>
+      <w:r>
+        <w:rPr>
+          <w:highlight w:val="lightGray"/>
+        </w:rPr>
         <w:tab/>
       </w:r>
       <w:r>
         <w:rPr>
           <w:color w:val="C45911" w:themeColor="accent2" w:themeShade="BF"/>
+          <w:highlight w:val="lightGray"/>
         </w:rPr>
         <w:t>////////done</w:t>
       </w:r>
@@ -429,6 +658,8 @@
       <w:r>
         <w:tab/>
       </w:r>
+      <w:bookmarkStart w:id="0" w:name="_GoBack"/>
+      <w:bookmarkEnd w:id="0"/>
     </w:p>
     <w:p>
       <w:pPr>
@@ -452,61 +683,109 @@
       </w:r>
     </w:p>
     <w:p>
-      <w:proofErr w:type="gramStart"/>
-      <w:r>
+      <w:pPr>
+        <w:rPr>
+          <w:highlight w:val="lightGray"/>
+        </w:rPr>
+      </w:pPr>
+      <w:proofErr w:type="gramStart"/>
+      <w:r>
+        <w:rPr>
+          <w:highlight w:val="lightGray"/>
+        </w:rPr>
         <w:t>da</w:t>
       </w:r>
       <w:proofErr w:type="gramEnd"/>
       <w:r>
-        <w:t xml:space="preserve"> </w:t>
-      </w:r>
-      <w:proofErr w:type="spellStart"/>
-      <w:r>
+        <w:rPr>
+          <w:highlight w:val="lightGray"/>
+        </w:rPr>
+        <w:t xml:space="preserve"> </w:t>
+      </w:r>
+      <w:proofErr w:type="spellStart"/>
+      <w:r>
+        <w:rPr>
+          <w:highlight w:val="lightGray"/>
+        </w:rPr>
         <w:t>iskarva</w:t>
       </w:r>
       <w:proofErr w:type="spellEnd"/>
       <w:r>
+        <w:rPr>
+          <w:highlight w:val="lightGray"/>
+        </w:rPr>
         <w:t xml:space="preserve"> div </w:t>
       </w:r>
       <w:proofErr w:type="spellStart"/>
       <w:r>
+        <w:rPr>
+          <w:highlight w:val="lightGray"/>
+        </w:rPr>
         <w:t>za</w:t>
       </w:r>
       <w:proofErr w:type="spellEnd"/>
       <w:r>
+        <w:rPr>
+          <w:highlight w:val="lightGray"/>
+        </w:rPr>
         <w:t xml:space="preserve"> login </w:t>
       </w:r>
       <w:proofErr w:type="spellStart"/>
       <w:r>
+        <w:rPr>
+          <w:highlight w:val="lightGray"/>
+        </w:rPr>
         <w:t>kato</w:t>
       </w:r>
       <w:proofErr w:type="spellEnd"/>
       <w:r>
+        <w:rPr>
+          <w:highlight w:val="lightGray"/>
+        </w:rPr>
         <w:t xml:space="preserve"> ne </w:t>
       </w:r>
       <w:proofErr w:type="spellStart"/>
       <w:r>
+        <w:rPr>
+          <w:highlight w:val="lightGray"/>
+        </w:rPr>
         <w:t>sme</w:t>
       </w:r>
       <w:proofErr w:type="spellEnd"/>
       <w:r>
-        <w:t xml:space="preserve"> </w:t>
-      </w:r>
-      <w:r>
-        <w:tab/>
-      </w:r>
-      <w:r>
-        <w:tab/>
-      </w:r>
-      <w:r>
-        <w:tab/>
-      </w:r>
-      <w:r>
+        <w:rPr>
+          <w:highlight w:val="lightGray"/>
+        </w:rPr>
+        <w:t xml:space="preserve"> </w:t>
+      </w:r>
+      <w:r>
+        <w:rPr>
+          <w:highlight w:val="lightGray"/>
+        </w:rPr>
+        <w:tab/>
+      </w:r>
+      <w:r>
+        <w:rPr>
+          <w:highlight w:val="lightGray"/>
+        </w:rPr>
+        <w:tab/>
+      </w:r>
+      <w:r>
+        <w:rPr>
+          <w:highlight w:val="lightGray"/>
+        </w:rPr>
+        <w:tab/>
+      </w:r>
+      <w:r>
+        <w:rPr>
+          <w:highlight w:val="lightGray"/>
+        </w:rPr>
         <w:tab/>
       </w:r>
       <w:r>
         <w:rPr>
           <w:color w:val="C45911" w:themeColor="accent2" w:themeShade="BF"/>
+          <w:highlight w:val="lightGray"/>
         </w:rPr>
         <w:t>////////done</w:t>
       </w:r>
@@ -514,40 +793,68 @@
     <w:p>
       <w:proofErr w:type="gramStart"/>
       <w:r>
+        <w:rPr>
+          <w:highlight w:val="lightGray"/>
+        </w:rPr>
         <w:t>like</w:t>
       </w:r>
       <w:proofErr w:type="gramEnd"/>
       <w:r>
+        <w:rPr>
+          <w:highlight w:val="lightGray"/>
+        </w:rPr>
         <w:t xml:space="preserve"> number da e </w:t>
       </w:r>
       <w:proofErr w:type="spellStart"/>
       <w:r>
+        <w:rPr>
+          <w:highlight w:val="lightGray"/>
+        </w:rPr>
         <w:t>razdelen</w:t>
       </w:r>
       <w:proofErr w:type="spellEnd"/>
       <w:r>
+        <w:rPr>
+          <w:highlight w:val="lightGray"/>
+        </w:rPr>
         <w:t xml:space="preserve"> sus </w:t>
       </w:r>
       <w:proofErr w:type="spellStart"/>
       <w:r>
+        <w:rPr>
+          <w:highlight w:val="lightGray"/>
+        </w:rPr>
         <w:t>zapetai</w:t>
       </w:r>
       <w:proofErr w:type="spellEnd"/>
       <w:r>
-        <w:tab/>
-      </w:r>
-      <w:r>
-        <w:tab/>
-      </w:r>
-      <w:r>
-        <w:tab/>
-      </w:r>
-      <w:r>
+        <w:rPr>
+          <w:highlight w:val="lightGray"/>
+        </w:rPr>
+        <w:tab/>
+      </w:r>
+      <w:r>
+        <w:rPr>
+          <w:highlight w:val="lightGray"/>
+        </w:rPr>
+        <w:tab/>
+      </w:r>
+      <w:r>
+        <w:rPr>
+          <w:highlight w:val="lightGray"/>
+        </w:rPr>
+        <w:tab/>
+      </w:r>
+      <w:r>
+        <w:rPr>
+          <w:highlight w:val="lightGray"/>
+        </w:rPr>
         <w:tab/>
       </w:r>
       <w:r>
         <w:rPr>
           <w:color w:val="C45911" w:themeColor="accent2" w:themeShade="BF"/>
+          <w:highlight w:val="lightGray"/>
         </w:rPr>
         <w:t>////////done</w:t>
       </w:r>
@@ -594,6 +901,106 @@
       <w:proofErr w:type="spellStart"/>
       <w:r>
         <w:t>klipa</w:t>
+      </w:r>
+      <w:proofErr w:type="spellEnd"/>
+    </w:p>
+    <w:p>
+      <w:proofErr w:type="spellStart"/>
+      <w:proofErr w:type="gramStart"/>
+      <w:r>
+        <w:t>не</w:t>
+      </w:r>
+      <w:proofErr w:type="spellEnd"/>
+      <w:proofErr w:type="gramEnd"/>
+      <w:r>
+        <w:t xml:space="preserve"> </w:t>
+      </w:r>
+      <w:proofErr w:type="spellStart"/>
+      <w:r>
+        <w:t>се</w:t>
+      </w:r>
+      <w:proofErr w:type="spellEnd"/>
+      <w:r>
+        <w:t xml:space="preserve"> </w:t>
+      </w:r>
+      <w:proofErr w:type="spellStart"/>
+      <w:r>
+        <w:t>сменя</w:t>
+      </w:r>
+      <w:proofErr w:type="spellEnd"/>
+      <w:r>
+        <w:t xml:space="preserve"> и </w:t>
+      </w:r>
+      <w:proofErr w:type="spellStart"/>
+      <w:r>
+        <w:t>иконката</w:t>
+      </w:r>
+      <w:proofErr w:type="spellEnd"/>
+      <w:r>
+        <w:t xml:space="preserve"> </w:t>
+      </w:r>
+      <w:proofErr w:type="spellStart"/>
+      <w:r>
+        <w:t>на</w:t>
+      </w:r>
+      <w:proofErr w:type="spellEnd"/>
+      <w:r>
+        <w:t xml:space="preserve"> </w:t>
+      </w:r>
+      <w:proofErr w:type="spellStart"/>
+      <w:r>
+        <w:t>канала</w:t>
+      </w:r>
+      <w:proofErr w:type="spellEnd"/>
+      <w:r>
+        <w:t xml:space="preserve"> в </w:t>
+      </w:r>
+      <w:proofErr w:type="spellStart"/>
+      <w:r>
+        <w:t>лач</w:t>
+      </w:r>
+      <w:proofErr w:type="spellEnd"/>
+      <w:r>
+        <w:t xml:space="preserve"> </w:t>
+      </w:r>
+      <w:proofErr w:type="spellStart"/>
+      <w:r>
+        <w:t>видео</w:t>
+      </w:r>
+      <w:proofErr w:type="spellEnd"/>
+      <w:r>
+        <w:t xml:space="preserve"> </w:t>
+      </w:r>
+      <w:proofErr w:type="spellStart"/>
+      <w:r>
+        <w:t>като</w:t>
+      </w:r>
+      <w:proofErr w:type="spellEnd"/>
+      <w:r>
+        <w:t xml:space="preserve"> </w:t>
+      </w:r>
+      <w:proofErr w:type="spellStart"/>
+      <w:r>
+        <w:t>цъкнеш</w:t>
+      </w:r>
+      <w:proofErr w:type="spellEnd"/>
+      <w:r>
+        <w:t xml:space="preserve"> </w:t>
+      </w:r>
+      <w:proofErr w:type="spellStart"/>
+      <w:r>
+        <w:t>на</w:t>
+      </w:r>
+      <w:proofErr w:type="spellEnd"/>
+      <w:r>
+        <w:t xml:space="preserve"> </w:t>
+      </w:r>
+      <w:proofErr w:type="spellStart"/>
+      <w:r>
+        <w:t>рилей</w:t>
+      </w:r>
+      <w:r>
+        <w:t>ted</w:t>
       </w:r>
       <w:proofErr w:type="spellEnd"/>
     </w:p>
@@ -626,79 +1033,140 @@
     <w:p>
       <w:proofErr w:type="gramStart"/>
       <w:r>
+        <w:rPr>
+          <w:highlight w:val="lightGray"/>
+        </w:rPr>
         <w:t>infinity</w:t>
       </w:r>
       <w:proofErr w:type="gramEnd"/>
       <w:r>
+        <w:rPr>
+          <w:highlight w:val="lightGray"/>
+        </w:rPr>
         <w:t xml:space="preserve"> scroll loader</w:t>
       </w:r>
       <w:r>
-        <w:tab/>
-      </w:r>
-      <w:r>
-        <w:tab/>
-      </w:r>
-      <w:r>
-        <w:tab/>
-      </w:r>
-      <w:r>
-        <w:tab/>
-      </w:r>
-      <w:r>
-        <w:tab/>
-      </w:r>
-      <w:r>
+        <w:rPr>
+          <w:highlight w:val="lightGray"/>
+        </w:rPr>
+        <w:tab/>
+      </w:r>
+      <w:r>
+        <w:rPr>
+          <w:highlight w:val="lightGray"/>
+        </w:rPr>
+        <w:tab/>
+      </w:r>
+      <w:r>
+        <w:rPr>
+          <w:highlight w:val="lightGray"/>
+        </w:rPr>
+        <w:tab/>
+      </w:r>
+      <w:r>
+        <w:rPr>
+          <w:highlight w:val="lightGray"/>
+        </w:rPr>
+        <w:tab/>
+      </w:r>
+      <w:r>
+        <w:rPr>
+          <w:highlight w:val="lightGray"/>
+        </w:rPr>
+        <w:tab/>
+      </w:r>
+      <w:r>
+        <w:rPr>
+          <w:highlight w:val="lightGray"/>
+        </w:rPr>
         <w:tab/>
       </w:r>
       <w:r>
         <w:rPr>
           <w:color w:val="C45911" w:themeColor="accent2" w:themeShade="BF"/>
+          <w:highlight w:val="lightGray"/>
         </w:rPr>
         <w:t>////////done</w:t>
       </w:r>
     </w:p>
     <w:p>
-      <w:proofErr w:type="gramStart"/>
-      <w:r>
+      <w:pPr>
+        <w:rPr>
+          <w:highlight w:val="lightGray"/>
+        </w:rPr>
+      </w:pPr>
+      <w:proofErr w:type="gramStart"/>
+      <w:r>
+        <w:rPr>
+          <w:highlight w:val="lightGray"/>
+        </w:rPr>
         <w:t>sidebar</w:t>
       </w:r>
       <w:proofErr w:type="gramEnd"/>
       <w:r>
-        <w:t xml:space="preserve"> </w:t>
-      </w:r>
-      <w:proofErr w:type="spellStart"/>
-      <w:r>
+        <w:rPr>
+          <w:highlight w:val="lightGray"/>
+        </w:rPr>
+        <w:t xml:space="preserve"> </w:t>
+      </w:r>
+      <w:proofErr w:type="spellStart"/>
+      <w:r>
+        <w:rPr>
+          <w:highlight w:val="lightGray"/>
+        </w:rPr>
         <w:t>razmestvane</w:t>
       </w:r>
       <w:proofErr w:type="spellEnd"/>
       <w:r>
-        <w:t xml:space="preserve"> </w:t>
-      </w:r>
-      <w:proofErr w:type="spellStart"/>
-      <w:r>
+        <w:rPr>
+          <w:highlight w:val="lightGray"/>
+        </w:rPr>
+        <w:t xml:space="preserve"> </w:t>
+      </w:r>
+      <w:proofErr w:type="spellStart"/>
+      <w:r>
+        <w:rPr>
+          <w:highlight w:val="lightGray"/>
+        </w:rPr>
         <w:t>na</w:t>
       </w:r>
       <w:proofErr w:type="spellEnd"/>
       <w:r>
-        <w:t xml:space="preserve"> </w:t>
-      </w:r>
-      <w:proofErr w:type="spellStart"/>
-      <w:r>
+        <w:rPr>
+          <w:highlight w:val="lightGray"/>
+        </w:rPr>
+        <w:t xml:space="preserve"> </w:t>
+      </w:r>
+      <w:proofErr w:type="spellStart"/>
+      <w:r>
+        <w:rPr>
+          <w:highlight w:val="lightGray"/>
+        </w:rPr>
         <w:t>tabovete</w:t>
       </w:r>
       <w:proofErr w:type="spellEnd"/>
       <w:r>
-        <w:tab/>
-      </w:r>
-      <w:r>
-        <w:tab/>
-      </w:r>
-      <w:r>
+        <w:rPr>
+          <w:highlight w:val="lightGray"/>
+        </w:rPr>
+        <w:tab/>
+      </w:r>
+      <w:r>
+        <w:rPr>
+          <w:highlight w:val="lightGray"/>
+        </w:rPr>
+        <w:tab/>
+      </w:r>
+      <w:r>
+        <w:rPr>
+          <w:highlight w:val="lightGray"/>
+        </w:rPr>
         <w:tab/>
       </w:r>
       <w:r>
         <w:rPr>
           <w:color w:val="C45911" w:themeColor="accent2" w:themeShade="BF"/>
+          <w:highlight w:val="lightGray"/>
         </w:rPr>
         <w:t>////////done</w:t>
       </w:r>
@@ -706,30 +1174,52 @@
     <w:p>
       <w:proofErr w:type="gramStart"/>
       <w:r>
+        <w:rPr>
+          <w:highlight w:val="lightGray"/>
+        </w:rPr>
         <w:t>side</w:t>
       </w:r>
       <w:proofErr w:type="gramEnd"/>
       <w:r>
+        <w:rPr>
+          <w:highlight w:val="lightGray"/>
+        </w:rPr>
         <w:t xml:space="preserve"> bar fix visibility</w:t>
       </w:r>
       <w:r>
-        <w:tab/>
-      </w:r>
-      <w:r>
-        <w:tab/>
-      </w:r>
-      <w:r>
-        <w:tab/>
-      </w:r>
-      <w:r>
-        <w:tab/>
-      </w:r>
-      <w:r>
+        <w:rPr>
+          <w:highlight w:val="lightGray"/>
+        </w:rPr>
+        <w:tab/>
+      </w:r>
+      <w:r>
+        <w:rPr>
+          <w:highlight w:val="lightGray"/>
+        </w:rPr>
+        <w:tab/>
+      </w:r>
+      <w:r>
+        <w:rPr>
+          <w:highlight w:val="lightGray"/>
+        </w:rPr>
+        <w:tab/>
+      </w:r>
+      <w:r>
+        <w:rPr>
+          <w:highlight w:val="lightGray"/>
+        </w:rPr>
+        <w:tab/>
+      </w:r>
+      <w:r>
+        <w:rPr>
+          <w:highlight w:val="lightGray"/>
+        </w:rPr>
         <w:tab/>
       </w:r>
       <w:r>
         <w:rPr>
           <w:color w:val="C45911" w:themeColor="accent2" w:themeShade="BF"/>
+          <w:highlight w:val="lightGray"/>
         </w:rPr>
         <w:t>////////done</w:t>
       </w:r>
@@ -779,190 +1269,413 @@
       </w:r>
     </w:p>
     <w:p>
-      <w:proofErr w:type="spellStart"/>
-      <w:proofErr w:type="gramStart"/>
-      <w:r>
+      <w:pPr>
+        <w:rPr>
+          <w:highlight w:val="lightGray"/>
+        </w:rPr>
+      </w:pPr>
+      <w:proofErr w:type="spellStart"/>
+      <w:proofErr w:type="gramStart"/>
+      <w:r>
+        <w:rPr>
+          <w:highlight w:val="lightGray"/>
+        </w:rPr>
         <w:t>premahvane</w:t>
       </w:r>
       <w:proofErr w:type="spellEnd"/>
       <w:proofErr w:type="gramEnd"/>
       <w:r>
-        <w:t xml:space="preserve"> </w:t>
-      </w:r>
-      <w:proofErr w:type="spellStart"/>
-      <w:r>
+        <w:rPr>
+          <w:highlight w:val="lightGray"/>
+        </w:rPr>
+        <w:t xml:space="preserve"> </w:t>
+      </w:r>
+      <w:proofErr w:type="spellStart"/>
+      <w:r>
+        <w:rPr>
+          <w:highlight w:val="lightGray"/>
+        </w:rPr>
         <w:t>na</w:t>
       </w:r>
       <w:proofErr w:type="spellEnd"/>
       <w:r>
+        <w:rPr>
+          <w:highlight w:val="lightGray"/>
+        </w:rPr>
         <w:t xml:space="preserve"> video </w:t>
       </w:r>
       <w:proofErr w:type="spellStart"/>
       <w:r>
+        <w:rPr>
+          <w:highlight w:val="lightGray"/>
+        </w:rPr>
         <w:t>ot</w:t>
       </w:r>
       <w:proofErr w:type="spellEnd"/>
       <w:r>
+        <w:rPr>
+          <w:highlight w:val="lightGray"/>
+        </w:rPr>
         <w:t xml:space="preserve"> liked page</w:t>
       </w:r>
       <w:r>
-        <w:tab/>
-      </w:r>
-      <w:r>
-        <w:tab/>
-      </w:r>
-      <w:r>
-        <w:tab/>
-      </w:r>
-      <w:r>
-        <w:tab/>
-      </w:r>
-    </w:p>
-    <w:p>
-      <w:proofErr w:type="spellStart"/>
-      <w:proofErr w:type="gramStart"/>
-      <w:r>
+        <w:rPr>
+          <w:highlight w:val="lightGray"/>
+        </w:rPr>
+        <w:tab/>
+      </w:r>
+      <w:r>
+        <w:rPr>
+          <w:highlight w:val="lightGray"/>
+        </w:rPr>
+        <w:tab/>
+      </w:r>
+      <w:r>
+        <w:rPr>
+          <w:highlight w:val="lightGray"/>
+        </w:rPr>
+        <w:tab/>
+      </w:r>
+      <w:r>
+        <w:rPr>
+          <w:highlight w:val="lightGray"/>
+        </w:rPr>
+        <w:tab/>
+      </w:r>
+      <w:r>
+        <w:rPr>
+          <w:color w:val="C45911" w:themeColor="accent2" w:themeShade="BF"/>
+          <w:highlight w:val="lightGray"/>
+        </w:rPr>
+        <w:t>////////done</w:t>
+      </w:r>
+    </w:p>
+    <w:p>
+      <w:pPr>
+        <w:rPr>
+          <w:highlight w:val="lightGray"/>
+        </w:rPr>
+      </w:pPr>
+      <w:proofErr w:type="spellStart"/>
+      <w:proofErr w:type="gramStart"/>
+      <w:r>
+        <w:rPr>
+          <w:highlight w:val="lightGray"/>
+        </w:rPr>
         <w:t>premahvane</w:t>
       </w:r>
       <w:proofErr w:type="spellEnd"/>
       <w:proofErr w:type="gramEnd"/>
       <w:r>
-        <w:t xml:space="preserve"> </w:t>
-      </w:r>
-      <w:proofErr w:type="spellStart"/>
-      <w:r>
+        <w:rPr>
+          <w:highlight w:val="lightGray"/>
+        </w:rPr>
+        <w:t xml:space="preserve"> </w:t>
+      </w:r>
+      <w:proofErr w:type="spellStart"/>
+      <w:r>
+        <w:rPr>
+          <w:highlight w:val="lightGray"/>
+        </w:rPr>
         <w:t>na</w:t>
       </w:r>
       <w:proofErr w:type="spellEnd"/>
       <w:r>
-        <w:t xml:space="preserve"> </w:t>
-      </w:r>
-      <w:proofErr w:type="spellStart"/>
-      <w:r>
+        <w:rPr>
+          <w:highlight w:val="lightGray"/>
+        </w:rPr>
+        <w:t xml:space="preserve"> </w:t>
+      </w:r>
+      <w:proofErr w:type="spellStart"/>
+      <w:r>
+        <w:rPr>
+          <w:highlight w:val="lightGray"/>
+        </w:rPr>
         <w:t>kacheno</w:t>
       </w:r>
       <w:proofErr w:type="spellEnd"/>
       <w:r>
+        <w:rPr>
+          <w:highlight w:val="lightGray"/>
+        </w:rPr>
         <w:t xml:space="preserve"> video</w:t>
       </w:r>
       <w:r>
-        <w:tab/>
-      </w:r>
-      <w:r>
-        <w:tab/>
-      </w:r>
-      <w:bookmarkStart w:id="0" w:name="_GoBack"/>
-      <w:bookmarkEnd w:id="0"/>
-      <w:r>
-        <w:tab/>
-      </w:r>
-      <w:r>
-        <w:tab/>
-      </w:r>
-      <w:r>
-        <w:tab/>
-      </w:r>
-    </w:p>
-    <w:p>
-      <w:proofErr w:type="spellStart"/>
-      <w:proofErr w:type="gramStart"/>
-      <w:r>
+        <w:rPr>
+          <w:highlight w:val="lightGray"/>
+        </w:rPr>
+        <w:tab/>
+      </w:r>
+      <w:r>
+        <w:rPr>
+          <w:highlight w:val="lightGray"/>
+        </w:rPr>
+        <w:tab/>
+      </w:r>
+      <w:r>
+        <w:rPr>
+          <w:color w:val="C45911" w:themeColor="accent2" w:themeShade="BF"/>
+          <w:highlight w:val="lightGray"/>
+        </w:rPr>
+        <w:t>////////done</w:t>
+      </w:r>
+      <w:r>
+        <w:rPr>
+          <w:highlight w:val="lightGray"/>
+        </w:rPr>
+        <w:tab/>
+      </w:r>
+      <w:r>
+        <w:rPr>
+          <w:highlight w:val="lightGray"/>
+        </w:rPr>
+        <w:tab/>
+      </w:r>
+      <w:r>
+        <w:rPr>
+          <w:highlight w:val="lightGray"/>
+        </w:rPr>
+        <w:tab/>
+      </w:r>
+    </w:p>
+    <w:p>
+      <w:pPr>
+        <w:rPr>
+          <w:highlight w:val="lightGray"/>
+        </w:rPr>
+      </w:pPr>
+      <w:proofErr w:type="spellStart"/>
+      <w:proofErr w:type="gramStart"/>
+      <w:r>
+        <w:rPr>
+          <w:highlight w:val="lightGray"/>
+        </w:rPr>
         <w:t>not</w:t>
       </w:r>
       <w:r>
+        <w:rPr>
+          <w:highlight w:val="lightGray"/>
+        </w:rPr>
         <w:t>ifikaciq</w:t>
       </w:r>
       <w:proofErr w:type="spellEnd"/>
       <w:proofErr w:type="gramEnd"/>
       <w:r>
-        <w:t xml:space="preserve"> </w:t>
-      </w:r>
-      <w:proofErr w:type="spellStart"/>
-      <w:r>
+        <w:rPr>
+          <w:highlight w:val="lightGray"/>
+        </w:rPr>
+        <w:t xml:space="preserve"> </w:t>
+      </w:r>
+      <w:proofErr w:type="spellStart"/>
+      <w:r>
+        <w:rPr>
+          <w:highlight w:val="lightGray"/>
+        </w:rPr>
         <w:t>za</w:t>
       </w:r>
       <w:proofErr w:type="spellEnd"/>
       <w:r>
-        <w:t xml:space="preserve"> </w:t>
-      </w:r>
-      <w:proofErr w:type="spellStart"/>
-      <w:r>
+        <w:rPr>
+          <w:highlight w:val="lightGray"/>
+        </w:rPr>
+        <w:t xml:space="preserve"> </w:t>
+      </w:r>
+      <w:proofErr w:type="spellStart"/>
+      <w:r>
+        <w:rPr>
+          <w:highlight w:val="lightGray"/>
+        </w:rPr>
         <w:t>kachvane</w:t>
       </w:r>
       <w:proofErr w:type="spellEnd"/>
       <w:r>
-        <w:t xml:space="preserve"> </w:t>
-      </w:r>
-      <w:proofErr w:type="spellStart"/>
-      <w:r>
+        <w:rPr>
+          <w:highlight w:val="lightGray"/>
+        </w:rPr>
+        <w:t xml:space="preserve"> </w:t>
+      </w:r>
+      <w:proofErr w:type="spellStart"/>
+      <w:r>
+        <w:rPr>
+          <w:highlight w:val="lightGray"/>
+        </w:rPr>
         <w:t>na</w:t>
       </w:r>
       <w:proofErr w:type="spellEnd"/>
       <w:r>
+        <w:rPr>
+          <w:highlight w:val="lightGray"/>
+        </w:rPr>
         <w:t xml:space="preserve"> video</w:t>
       </w:r>
       <w:r>
-        <w:tab/>
-      </w:r>
-    </w:p>
-    <w:p>
-      <w:proofErr w:type="gramStart"/>
-      <w:r>
+        <w:rPr>
+          <w:highlight w:val="lightGray"/>
+        </w:rPr>
+        <w:tab/>
+      </w:r>
+      <w:r>
+        <w:rPr>
+          <w:color w:val="C45911" w:themeColor="accent2" w:themeShade="BF"/>
+          <w:highlight w:val="lightGray"/>
+        </w:rPr>
+        <w:t>////////done</w:t>
+      </w:r>
+    </w:p>
+    <w:p>
+      <w:pPr>
+        <w:rPr>
+          <w:highlight w:val="lightGray"/>
+        </w:rPr>
+      </w:pPr>
+      <w:proofErr w:type="gramStart"/>
+      <w:r>
+        <w:rPr>
+          <w:highlight w:val="lightGray"/>
+        </w:rPr>
         <w:t>name</w:t>
       </w:r>
       <w:proofErr w:type="gramEnd"/>
       <w:r>
-        <w:t xml:space="preserve"> </w:t>
-      </w:r>
-      <w:proofErr w:type="spellStart"/>
-      <w:r>
+        <w:rPr>
+          <w:highlight w:val="lightGray"/>
+        </w:rPr>
+        <w:t xml:space="preserve"> </w:t>
+      </w:r>
+      <w:proofErr w:type="spellStart"/>
+      <w:r>
+        <w:rPr>
+          <w:highlight w:val="lightGray"/>
+        </w:rPr>
         <w:t>na</w:t>
       </w:r>
       <w:proofErr w:type="spellEnd"/>
       <w:r>
-        <w:t xml:space="preserve"> </w:t>
-      </w:r>
-      <w:proofErr w:type="spellStart"/>
-      <w:r>
+        <w:rPr>
+          <w:highlight w:val="lightGray"/>
+        </w:rPr>
+        <w:t xml:space="preserve"> </w:t>
+      </w:r>
+      <w:proofErr w:type="spellStart"/>
+      <w:r>
+        <w:rPr>
+          <w:highlight w:val="lightGray"/>
+        </w:rPr>
         <w:t>kacheno</w:t>
       </w:r>
       <w:proofErr w:type="spellEnd"/>
       <w:r>
+        <w:rPr>
+          <w:highlight w:val="lightGray"/>
+        </w:rPr>
         <w:t xml:space="preserve"> video</w:t>
       </w:r>
-    </w:p>
-    <w:p>
-      <w:proofErr w:type="gramStart"/>
-      <w:r>
+      <w:r>
+        <w:rPr>
+          <w:highlight w:val="lightGray"/>
+        </w:rPr>
+        <w:tab/>
+      </w:r>
+      <w:r>
+        <w:rPr>
+          <w:highlight w:val="lightGray"/>
+        </w:rPr>
+        <w:tab/>
+      </w:r>
+      <w:r>
+        <w:rPr>
+          <w:highlight w:val="lightGray"/>
+        </w:rPr>
+        <w:tab/>
+      </w:r>
+      <w:r>
+        <w:rPr>
+          <w:highlight w:val="lightGray"/>
+        </w:rPr>
+        <w:tab/>
+      </w:r>
+      <w:r>
+        <w:rPr>
+          <w:color w:val="C45911" w:themeColor="accent2" w:themeShade="BF"/>
+          <w:highlight w:val="lightGray"/>
+        </w:rPr>
+        <w:t>////////done</w:t>
+      </w:r>
+    </w:p>
+    <w:p>
+      <w:proofErr w:type="gramStart"/>
+      <w:r>
+        <w:rPr>
+          <w:highlight w:val="lightGray"/>
+        </w:rPr>
         <w:t>description</w:t>
       </w:r>
       <w:proofErr w:type="gramEnd"/>
       <w:r>
-        <w:t xml:space="preserve"> </w:t>
-      </w:r>
-      <w:proofErr w:type="spellStart"/>
-      <w:r>
+        <w:rPr>
+          <w:highlight w:val="lightGray"/>
+        </w:rPr>
+        <w:t xml:space="preserve"> </w:t>
+      </w:r>
+      <w:proofErr w:type="spellStart"/>
+      <w:r>
+        <w:rPr>
+          <w:highlight w:val="lightGray"/>
+        </w:rPr>
         <w:t>na</w:t>
       </w:r>
       <w:proofErr w:type="spellEnd"/>
       <w:r>
-        <w:t xml:space="preserve"> </w:t>
-      </w:r>
-      <w:proofErr w:type="spellStart"/>
-      <w:r>
+        <w:rPr>
+          <w:highlight w:val="lightGray"/>
+        </w:rPr>
+        <w:t xml:space="preserve"> </w:t>
+      </w:r>
+      <w:proofErr w:type="spellStart"/>
+      <w:r>
+        <w:rPr>
+          <w:highlight w:val="lightGray"/>
+        </w:rPr>
         <w:t>akcheno</w:t>
       </w:r>
       <w:proofErr w:type="spellEnd"/>
       <w:r>
+        <w:rPr>
+          <w:highlight w:val="lightGray"/>
+        </w:rPr>
         <w:t xml:space="preserve"> video</w:t>
       </w:r>
+      <w:r>
+        <w:rPr>
+          <w:highlight w:val="lightGray"/>
+        </w:rPr>
+        <w:tab/>
+      </w:r>
+      <w:r>
+        <w:rPr>
+          <w:highlight w:val="lightGray"/>
+        </w:rPr>
+        <w:tab/>
+      </w:r>
+      <w:r>
+        <w:rPr>
+          <w:highlight w:val="lightGray"/>
+        </w:rPr>
+        <w:tab/>
+      </w:r>
+      <w:r>
+        <w:rPr>
+          <w:color w:val="C45911" w:themeColor="accent2" w:themeShade="BF"/>
+          <w:highlight w:val="lightGray"/>
+        </w:rPr>
+        <w:t>////////done</w:t>
+      </w:r>
     </w:p>
     <w:p/>
     <w:p>
       <w:proofErr w:type="spellStart"/>
       <w:proofErr w:type="gramStart"/>
       <w:r>
-        <w:lastRenderedPageBreak/>
         <w:t>napudrqne</w:t>
       </w:r>
       <w:proofErr w:type="spellEnd"/>
@@ -1006,62 +1719,108 @@
     <w:p>
       <w:proofErr w:type="gramStart"/>
       <w:r>
+        <w:rPr>
+          <w:highlight w:val="lightGray"/>
+        </w:rPr>
         <w:t>sidebar</w:t>
       </w:r>
       <w:proofErr w:type="gramEnd"/>
       <w:r>
+        <w:rPr>
+          <w:highlight w:val="lightGray"/>
+        </w:rPr>
         <w:t xml:space="preserve"> da se </w:t>
       </w:r>
       <w:proofErr w:type="spellStart"/>
       <w:r>
+        <w:rPr>
+          <w:highlight w:val="lightGray"/>
+        </w:rPr>
         <w:t>vurje</w:t>
       </w:r>
       <w:proofErr w:type="spellEnd"/>
       <w:r>
-        <w:t xml:space="preserve"> </w:t>
-      </w:r>
-      <w:proofErr w:type="spellStart"/>
-      <w:r>
+        <w:rPr>
+          <w:highlight w:val="lightGray"/>
+        </w:rPr>
+        <w:t xml:space="preserve"> </w:t>
+      </w:r>
+      <w:proofErr w:type="spellStart"/>
+      <w:r>
+        <w:rPr>
+          <w:highlight w:val="lightGray"/>
+        </w:rPr>
         <w:t>za</w:t>
       </w:r>
       <w:proofErr w:type="spellEnd"/>
       <w:r>
+        <w:rPr>
+          <w:highlight w:val="lightGray"/>
+        </w:rPr>
         <w:t xml:space="preserve"> redux I da se </w:t>
       </w:r>
       <w:proofErr w:type="spellStart"/>
       <w:r>
+        <w:rPr>
+          <w:highlight w:val="lightGray"/>
+        </w:rPr>
         <w:t>mahne</w:t>
       </w:r>
       <w:proofErr w:type="spellEnd"/>
       <w:r>
-        <w:t xml:space="preserve"> </w:t>
-      </w:r>
-      <w:proofErr w:type="spellStart"/>
-      <w:r>
+        <w:rPr>
+          <w:highlight w:val="lightGray"/>
+        </w:rPr>
+        <w:t xml:space="preserve"> </w:t>
+      </w:r>
+      <w:proofErr w:type="spellStart"/>
+      <w:r>
+        <w:rPr>
+          <w:highlight w:val="lightGray"/>
+        </w:rPr>
         <w:t>ot</w:t>
       </w:r>
       <w:proofErr w:type="spellEnd"/>
       <w:r>
+        <w:rPr>
+          <w:highlight w:val="lightGray"/>
+        </w:rPr>
         <w:t xml:space="preserve"> router</w:t>
       </w:r>
       <w:r>
-        <w:t xml:space="preserve"> </w:t>
-      </w:r>
-      <w:r>
-        <w:tab/>
-      </w:r>
-      <w:r>
-        <w:tab/>
-      </w:r>
-      <w:r>
-        <w:tab/>
-      </w:r>
-      <w:r>
+        <w:rPr>
+          <w:highlight w:val="lightGray"/>
+        </w:rPr>
+        <w:t xml:space="preserve"> </w:t>
+      </w:r>
+      <w:r>
+        <w:rPr>
+          <w:highlight w:val="lightGray"/>
+        </w:rPr>
+        <w:tab/>
+      </w:r>
+      <w:r>
+        <w:rPr>
+          <w:highlight w:val="lightGray"/>
+        </w:rPr>
+        <w:tab/>
+      </w:r>
+      <w:r>
+        <w:rPr>
+          <w:highlight w:val="lightGray"/>
+        </w:rPr>
+        <w:tab/>
+      </w:r>
+      <w:r>
+        <w:rPr>
+          <w:highlight w:val="lightGray"/>
+        </w:rPr>
         <w:tab/>
       </w:r>
       <w:r>
         <w:rPr>
           <w:color w:val="C45911" w:themeColor="accent2" w:themeShade="BF"/>
+          <w:highlight w:val="lightGray"/>
         </w:rPr>
         <w:t>////////done</w:t>
       </w:r>
@@ -1117,31 +1876,89 @@
       <w:proofErr w:type="spellStart"/>
       <w:proofErr w:type="gramStart"/>
       <w:r>
+        <w:rPr>
+          <w:highlight w:val="lightGray"/>
+        </w:rPr>
         <w:t>opisanie</w:t>
       </w:r>
       <w:proofErr w:type="spellEnd"/>
       <w:proofErr w:type="gramEnd"/>
       <w:r>
-        <w:t xml:space="preserve"> </w:t>
-      </w:r>
-      <w:proofErr w:type="spellStart"/>
-      <w:r>
+        <w:rPr>
+          <w:highlight w:val="lightGray"/>
+        </w:rPr>
+        <w:t xml:space="preserve"> </w:t>
+      </w:r>
+      <w:proofErr w:type="spellStart"/>
+      <w:r>
+        <w:rPr>
+          <w:highlight w:val="lightGray"/>
+        </w:rPr>
         <w:t>na</w:t>
       </w:r>
       <w:proofErr w:type="spellEnd"/>
       <w:r>
-        <w:t xml:space="preserve"> </w:t>
-      </w:r>
-      <w:proofErr w:type="spellStart"/>
-      <w:r>
+        <w:rPr>
+          <w:highlight w:val="lightGray"/>
+        </w:rPr>
+        <w:t xml:space="preserve"> </w:t>
+      </w:r>
+      <w:proofErr w:type="spellStart"/>
+      <w:r>
+        <w:rPr>
+          <w:highlight w:val="lightGray"/>
+        </w:rPr>
         <w:t>kanala</w:t>
       </w:r>
       <w:proofErr w:type="spellEnd"/>
       <w:r>
         <w:rPr>
           <w:color w:val="C00000"/>
+          <w:highlight w:val="lightGray"/>
         </w:rPr>
         <w:t xml:space="preserve">  </w:t>
+      </w:r>
+      <w:r>
+        <w:rPr>
+          <w:color w:val="C00000"/>
+          <w:highlight w:val="lightGray"/>
+        </w:rPr>
+        <w:tab/>
+      </w:r>
+      <w:r>
+        <w:rPr>
+          <w:color w:val="C00000"/>
+          <w:highlight w:val="lightGray"/>
+        </w:rPr>
+        <w:tab/>
+      </w:r>
+      <w:r>
+        <w:rPr>
+          <w:color w:val="C00000"/>
+          <w:highlight w:val="lightGray"/>
+        </w:rPr>
+        <w:tab/>
+      </w:r>
+      <w:r>
+        <w:rPr>
+          <w:color w:val="C00000"/>
+          <w:highlight w:val="lightGray"/>
+        </w:rPr>
+        <w:tab/>
+      </w:r>
+      <w:r>
+        <w:rPr>
+          <w:color w:val="C00000"/>
+          <w:highlight w:val="lightGray"/>
+        </w:rPr>
+        <w:tab/>
+      </w:r>
+      <w:r>
+        <w:rPr>
+          <w:color w:val="C45911" w:themeColor="accent2" w:themeShade="BF"/>
+          <w:highlight w:val="lightGray"/>
+        </w:rPr>
+        <w:t>////////done</w:t>
       </w:r>
     </w:p>
     <w:p/>
@@ -1175,38 +1992,66 @@
     <w:p>
       <w:proofErr w:type="gramStart"/>
       <w:r>
+        <w:rPr>
+          <w:highlight w:val="lightGray"/>
+        </w:rPr>
         <w:t>login</w:t>
       </w:r>
       <w:proofErr w:type="gramEnd"/>
       <w:r>
-        <w:t xml:space="preserve"> </w:t>
-      </w:r>
-      <w:proofErr w:type="spellStart"/>
-      <w:r>
+        <w:rPr>
+          <w:highlight w:val="lightGray"/>
+        </w:rPr>
+        <w:t xml:space="preserve"> </w:t>
+      </w:r>
+      <w:proofErr w:type="spellStart"/>
+      <w:r>
+        <w:rPr>
+          <w:highlight w:val="lightGray"/>
+        </w:rPr>
         <w:t>proverki</w:t>
       </w:r>
       <w:proofErr w:type="spellEnd"/>
       <w:r>
+        <w:rPr>
+          <w:highlight w:val="lightGray"/>
+        </w:rPr>
         <w:t xml:space="preserve">    </w:t>
       </w:r>
       <w:r>
-        <w:tab/>
-      </w:r>
-      <w:r>
-        <w:tab/>
-      </w:r>
-      <w:r>
-        <w:tab/>
-      </w:r>
-      <w:r>
-        <w:tab/>
-      </w:r>
-      <w:r>
+        <w:rPr>
+          <w:highlight w:val="lightGray"/>
+        </w:rPr>
+        <w:tab/>
+      </w:r>
+      <w:r>
+        <w:rPr>
+          <w:highlight w:val="lightGray"/>
+        </w:rPr>
+        <w:tab/>
+      </w:r>
+      <w:r>
+        <w:rPr>
+          <w:highlight w:val="lightGray"/>
+        </w:rPr>
+        <w:tab/>
+      </w:r>
+      <w:r>
+        <w:rPr>
+          <w:highlight w:val="lightGray"/>
+        </w:rPr>
+        <w:tab/>
+      </w:r>
+      <w:r>
+        <w:rPr>
+          <w:highlight w:val="lightGray"/>
+        </w:rPr>
         <w:tab/>
       </w:r>
       <w:r>
         <w:rPr>
           <w:color w:val="C45911" w:themeColor="accent2" w:themeShade="BF"/>
+          <w:highlight w:val="lightGray"/>
         </w:rPr>
         <w:t>////////done</w:t>
       </w:r>
@@ -1240,84 +2085,153 @@
       </w:r>
     </w:p>
     <w:p>
-      <w:proofErr w:type="spellStart"/>
-      <w:proofErr w:type="gramStart"/>
-      <w:r>
+      <w:pPr>
+        <w:rPr>
+          <w:highlight w:val="lightGray"/>
+        </w:rPr>
+      </w:pPr>
+      <w:proofErr w:type="spellStart"/>
+      <w:proofErr w:type="gramStart"/>
+      <w:r>
+        <w:rPr>
+          <w:highlight w:val="lightGray"/>
+        </w:rPr>
         <w:t>deistvie</w:t>
       </w:r>
       <w:proofErr w:type="spellEnd"/>
       <w:proofErr w:type="gramEnd"/>
       <w:r>
+        <w:rPr>
+          <w:highlight w:val="lightGray"/>
+        </w:rPr>
         <w:t xml:space="preserve"> – redux-firebase </w:t>
       </w:r>
       <w:proofErr w:type="spellStart"/>
       <w:r>
+        <w:rPr>
+          <w:highlight w:val="lightGray"/>
+        </w:rPr>
         <w:t>shema</w:t>
       </w:r>
       <w:proofErr w:type="spellEnd"/>
       <w:r>
-        <w:tab/>
-      </w:r>
-      <w:r>
-        <w:tab/>
-      </w:r>
-      <w:r>
-        <w:tab/>
-      </w:r>
-      <w:r>
-        <w:tab/>
-      </w:r>
-      <w:r>
-        <w:tab/>
-      </w:r>
-      <w:r>
+        <w:rPr>
+          <w:highlight w:val="lightGray"/>
+        </w:rPr>
+        <w:tab/>
+      </w:r>
+      <w:r>
+        <w:rPr>
+          <w:highlight w:val="lightGray"/>
+        </w:rPr>
+        <w:tab/>
+      </w:r>
+      <w:r>
+        <w:rPr>
+          <w:highlight w:val="lightGray"/>
+        </w:rPr>
+        <w:tab/>
+      </w:r>
+      <w:r>
+        <w:rPr>
+          <w:highlight w:val="lightGray"/>
+        </w:rPr>
+        <w:tab/>
+      </w:r>
+      <w:r>
+        <w:rPr>
+          <w:highlight w:val="lightGray"/>
+        </w:rPr>
+        <w:tab/>
+      </w:r>
+      <w:r>
+        <w:rPr>
+          <w:highlight w:val="lightGray"/>
+        </w:rPr>
         <w:tab/>
       </w:r>
       <w:r>
         <w:rPr>
           <w:color w:val="C45911" w:themeColor="accent2" w:themeShade="BF"/>
+          <w:highlight w:val="lightGray"/>
         </w:rPr>
         <w:t>////////done</w:t>
       </w:r>
     </w:p>
     <w:p>
-      <w:proofErr w:type="gramStart"/>
-      <w:r>
+      <w:pPr>
+        <w:rPr>
+          <w:highlight w:val="lightGray"/>
+        </w:rPr>
+      </w:pPr>
+      <w:proofErr w:type="gramStart"/>
+      <w:r>
+        <w:rPr>
+          <w:highlight w:val="lightGray"/>
+        </w:rPr>
         <w:t>firebase</w:t>
       </w:r>
       <w:proofErr w:type="gramEnd"/>
       <w:r>
-        <w:t xml:space="preserve"> </w:t>
-      </w:r>
-      <w:proofErr w:type="spellStart"/>
-      <w:r>
+        <w:rPr>
+          <w:highlight w:val="lightGray"/>
+        </w:rPr>
+        <w:t xml:space="preserve"> </w:t>
+      </w:r>
+      <w:proofErr w:type="spellStart"/>
+      <w:r>
+        <w:rPr>
+          <w:highlight w:val="lightGray"/>
+        </w:rPr>
         <w:t>struktura</w:t>
       </w:r>
       <w:proofErr w:type="spellEnd"/>
       <w:r>
-        <w:tab/>
-      </w:r>
-      <w:r>
-        <w:tab/>
-      </w:r>
-      <w:r>
-        <w:tab/>
-      </w:r>
-      <w:r>
-        <w:tab/>
-      </w:r>
-      <w:r>
-        <w:tab/>
-      </w:r>
-      <w:r>
-        <w:tab/>
-      </w:r>
-      <w:r>
+        <w:rPr>
+          <w:highlight w:val="lightGray"/>
+        </w:rPr>
+        <w:tab/>
+      </w:r>
+      <w:r>
+        <w:rPr>
+          <w:highlight w:val="lightGray"/>
+        </w:rPr>
+        <w:tab/>
+      </w:r>
+      <w:r>
+        <w:rPr>
+          <w:highlight w:val="lightGray"/>
+        </w:rPr>
+        <w:tab/>
+      </w:r>
+      <w:r>
+        <w:rPr>
+          <w:highlight w:val="lightGray"/>
+        </w:rPr>
+        <w:tab/>
+      </w:r>
+      <w:r>
+        <w:rPr>
+          <w:highlight w:val="lightGray"/>
+        </w:rPr>
+        <w:tab/>
+      </w:r>
+      <w:r>
+        <w:rPr>
+          <w:highlight w:val="lightGray"/>
+        </w:rPr>
+        <w:tab/>
+      </w:r>
+      <w:r>
+        <w:rPr>
+          <w:highlight w:val="lightGray"/>
+        </w:rPr>
         <w:tab/>
       </w:r>
       <w:r>
         <w:rPr>
           <w:color w:val="C45911" w:themeColor="accent2" w:themeShade="BF"/>
+          <w:highlight w:val="lightGray"/>
         </w:rPr>
         <w:t>////////done</w:t>
       </w:r>
@@ -1325,59 +2239,102 @@
     <w:p>
       <w:proofErr w:type="gramStart"/>
       <w:r>
+        <w:rPr>
+          <w:highlight w:val="lightGray"/>
+        </w:rPr>
         <w:t>da</w:t>
       </w:r>
       <w:proofErr w:type="gramEnd"/>
       <w:r>
+        <w:rPr>
+          <w:highlight w:val="lightGray"/>
+        </w:rPr>
         <w:t xml:space="preserve"> se </w:t>
       </w:r>
       <w:proofErr w:type="spellStart"/>
       <w:r>
+        <w:rPr>
+          <w:highlight w:val="lightGray"/>
+        </w:rPr>
         <w:t>sloji</w:t>
       </w:r>
       <w:proofErr w:type="spellEnd"/>
       <w:r>
-        <w:t xml:space="preserve"> </w:t>
-      </w:r>
-      <w:proofErr w:type="spellStart"/>
-      <w:r>
+        <w:rPr>
+          <w:highlight w:val="lightGray"/>
+        </w:rPr>
+        <w:t xml:space="preserve"> </w:t>
+      </w:r>
+      <w:proofErr w:type="spellStart"/>
+      <w:r>
+        <w:rPr>
+          <w:highlight w:val="lightGray"/>
+        </w:rPr>
         <w:t>githuba</w:t>
       </w:r>
       <w:proofErr w:type="spellEnd"/>
       <w:r>
-        <w:t xml:space="preserve"> </w:t>
-      </w:r>
-      <w:proofErr w:type="spellStart"/>
-      <w:r>
+        <w:rPr>
+          <w:highlight w:val="lightGray"/>
+        </w:rPr>
+        <w:t xml:space="preserve"> </w:t>
+      </w:r>
+      <w:proofErr w:type="spellStart"/>
+      <w:r>
+        <w:rPr>
+          <w:highlight w:val="lightGray"/>
+        </w:rPr>
         <w:t>nqkude</w:t>
       </w:r>
       <w:proofErr w:type="spellEnd"/>
       <w:r>
-        <w:t xml:space="preserve"> </w:t>
-      </w:r>
-      <w:proofErr w:type="spellStart"/>
-      <w:r>
+        <w:rPr>
+          <w:highlight w:val="lightGray"/>
+        </w:rPr>
+        <w:t xml:space="preserve"> </w:t>
+      </w:r>
+      <w:proofErr w:type="spellStart"/>
+      <w:r>
+        <w:rPr>
+          <w:highlight w:val="lightGray"/>
+        </w:rPr>
         <w:t>drugade</w:t>
       </w:r>
       <w:proofErr w:type="spellEnd"/>
       <w:r>
-        <w:tab/>
-      </w:r>
-      <w:r>
-        <w:tab/>
-      </w:r>
-      <w:r>
-        <w:tab/>
-      </w:r>
-      <w:r>
-        <w:tab/>
-      </w:r>
-      <w:r>
+        <w:rPr>
+          <w:highlight w:val="lightGray"/>
+        </w:rPr>
+        <w:tab/>
+      </w:r>
+      <w:r>
+        <w:rPr>
+          <w:highlight w:val="lightGray"/>
+        </w:rPr>
+        <w:tab/>
+      </w:r>
+      <w:r>
+        <w:rPr>
+          <w:highlight w:val="lightGray"/>
+        </w:rPr>
+        <w:tab/>
+      </w:r>
+      <w:r>
+        <w:rPr>
+          <w:highlight w:val="lightGray"/>
+        </w:rPr>
+        <w:tab/>
+      </w:r>
+      <w:r>
+        <w:rPr>
+          <w:highlight w:val="lightGray"/>
+        </w:rPr>
         <w:tab/>
       </w:r>
       <w:r>
         <w:rPr>
           <w:color w:val="C45911" w:themeColor="accent2" w:themeShade="BF"/>
+          <w:highlight w:val="lightGray"/>
         </w:rPr>
         <w:t>////////done</w:t>
       </w:r>
@@ -1921,22 +2878,50 @@
         <w:t>dulug</w:t>
       </w:r>
       <w:proofErr w:type="spellEnd"/>
-    </w:p>
-    <w:p>
-      <w:proofErr w:type="gramStart"/>
-      <w:r>
+      <w:r>
+        <w:t xml:space="preserve"> </w:t>
+      </w:r>
+    </w:p>
+    <w:p>
+      <w:proofErr w:type="gramStart"/>
+      <w:r>
+        <w:rPr>
+          <w:highlight w:val="lightGray"/>
+        </w:rPr>
+        <w:lastRenderedPageBreak/>
         <w:t>categories</w:t>
       </w:r>
       <w:proofErr w:type="gramEnd"/>
       <w:r>
+        <w:rPr>
+          <w:highlight w:val="lightGray"/>
+        </w:rPr>
         <w:t xml:space="preserve"> connect to API</w:t>
       </w:r>
-    </w:p>
-    <w:p>
-      <w:proofErr w:type="spellStart"/>
-      <w:proofErr w:type="gramStart"/>
-      <w:r>
-        <w:lastRenderedPageBreak/>
+      <w:r>
+        <w:rPr>
+          <w:highlight w:val="lightGray"/>
+        </w:rPr>
+        <w:t xml:space="preserve">  </w:t>
+      </w:r>
+      <w:r>
+        <w:rPr>
+          <w:highlight w:val="lightGray"/>
+        </w:rPr>
+        <w:tab/>
+      </w:r>
+      <w:r>
+        <w:rPr>
+          <w:color w:val="C45911" w:themeColor="accent2" w:themeShade="BF"/>
+          <w:highlight w:val="lightGray"/>
+        </w:rPr>
+        <w:t>////////done</w:t>
+      </w:r>
+    </w:p>
+    <w:p>
+      <w:proofErr w:type="spellStart"/>
+      <w:proofErr w:type="gramStart"/>
+      <w:r>
         <w:t>animaciika</w:t>
       </w:r>
       <w:proofErr w:type="spellEnd"/>
@@ -2005,65 +2990,123 @@
     <w:p>
       <w:proofErr w:type="gramStart"/>
       <w:r>
+        <w:rPr>
+          <w:highlight w:val="lightGray"/>
+        </w:rPr>
         <w:t>da</w:t>
       </w:r>
       <w:proofErr w:type="gramEnd"/>
       <w:r>
-        <w:t xml:space="preserve"> </w:t>
-      </w:r>
-      <w:proofErr w:type="spellStart"/>
-      <w:r>
+        <w:rPr>
+          <w:highlight w:val="lightGray"/>
+        </w:rPr>
+        <w:t xml:space="preserve"> </w:t>
+      </w:r>
+      <w:proofErr w:type="spellStart"/>
+      <w:r>
+        <w:rPr>
+          <w:highlight w:val="lightGray"/>
+        </w:rPr>
         <w:t>slojim</w:t>
       </w:r>
       <w:proofErr w:type="spellEnd"/>
       <w:r>
-        <w:t xml:space="preserve"> </w:t>
-      </w:r>
-      <w:proofErr w:type="spellStart"/>
-      <w:r>
+        <w:rPr>
+          <w:highlight w:val="lightGray"/>
+        </w:rPr>
+        <w:t xml:space="preserve"> </w:t>
+      </w:r>
+      <w:proofErr w:type="spellStart"/>
+      <w:r>
+        <w:rPr>
+          <w:highlight w:val="lightGray"/>
+        </w:rPr>
         <w:t>funcionalnost</w:t>
       </w:r>
       <w:proofErr w:type="spellEnd"/>
       <w:r>
-        <w:t xml:space="preserve"> </w:t>
-      </w:r>
-      <w:proofErr w:type="spellStart"/>
-      <w:r>
+        <w:rPr>
+          <w:highlight w:val="lightGray"/>
+        </w:rPr>
+        <w:t xml:space="preserve"> </w:t>
+      </w:r>
+      <w:proofErr w:type="spellStart"/>
+      <w:r>
+        <w:rPr>
+          <w:highlight w:val="lightGray"/>
+        </w:rPr>
         <w:t>na</w:t>
       </w:r>
       <w:proofErr w:type="spellEnd"/>
       <w:r>
-        <w:t xml:space="preserve"> </w:t>
-      </w:r>
-      <w:proofErr w:type="spellStart"/>
-      <w:r>
+        <w:rPr>
+          <w:highlight w:val="lightGray"/>
+        </w:rPr>
+        <w:t xml:space="preserve"> </w:t>
+      </w:r>
+      <w:proofErr w:type="spellStart"/>
+      <w:r>
+        <w:rPr>
+          <w:highlight w:val="lightGray"/>
+        </w:rPr>
         <w:t>kategorii</w:t>
       </w:r>
       <w:proofErr w:type="spellEnd"/>
       <w:r>
+        <w:rPr>
+          <w:highlight w:val="lightGray"/>
+        </w:rPr>
         <w:t xml:space="preserve"> --- </w:t>
       </w:r>
       <w:proofErr w:type="spellStart"/>
       <w:r>
+        <w:rPr>
+          <w:highlight w:val="lightGray"/>
+        </w:rPr>
         <w:t>ako</w:t>
       </w:r>
       <w:proofErr w:type="spellEnd"/>
       <w:r>
+        <w:rPr>
+          <w:highlight w:val="lightGray"/>
+        </w:rPr>
         <w:t xml:space="preserve"> ne da </w:t>
       </w:r>
       <w:proofErr w:type="spellStart"/>
       <w:r>
+        <w:rPr>
+          <w:highlight w:val="lightGray"/>
+        </w:rPr>
         <w:t>gi</w:t>
       </w:r>
       <w:proofErr w:type="spellEnd"/>
       <w:r>
-        <w:t xml:space="preserve"> </w:t>
-      </w:r>
-      <w:proofErr w:type="spellStart"/>
-      <w:r>
+        <w:rPr>
+          <w:highlight w:val="lightGray"/>
+        </w:rPr>
+        <w:t xml:space="preserve"> </w:t>
+      </w:r>
+      <w:proofErr w:type="spellStart"/>
+      <w:r>
+        <w:rPr>
+          <w:highlight w:val="lightGray"/>
+        </w:rPr>
         <w:t>mahnem</w:t>
       </w:r>
       <w:proofErr w:type="spellEnd"/>
+      <w:r>
+        <w:rPr>
+          <w:highlight w:val="lightGray"/>
+        </w:rPr>
+        <w:t xml:space="preserve">  </w:t>
+      </w:r>
+      <w:r>
+        <w:rPr>
+          <w:color w:val="C45911" w:themeColor="accent2" w:themeShade="BF"/>
+          <w:highlight w:val="lightGray"/>
+        </w:rPr>
+        <w:t>////////done</w:t>
+      </w:r>
     </w:p>
     <w:p/>
     <w:sectPr>

</xml_diff>

<commit_message>
linked history and liked to channel page. Slight UI changes
</commit_message>
<xml_diff>
--- a/задачи.docx
+++ b/задачи.docx
@@ -376,7 +376,21 @@
           <w:highlight w:val="lightGray"/>
           <w:lang w:val="en-US"/>
         </w:rPr>
-        <w:t>link search and related to watched vids                                                              ////////////done</w:t>
+        <w:t xml:space="preserve">link search and related to </w:t>
+      </w:r>
+      <w:r>
+        <w:rPr>
+          <w:highlight w:val="lightGray"/>
+          <w:lang w:val="en-US"/>
+        </w:rPr>
+        <w:t>history</w:t>
+      </w:r>
+      <w:r>
+        <w:rPr>
+          <w:highlight w:val="lightGray"/>
+          <w:lang w:val="en-US"/>
+        </w:rPr>
+        <w:t xml:space="preserve">                                                      ////////////done</w:t>
       </w:r>
     </w:p>
     <w:p>

</xml_diff>